<commit_message>
Working on articles and update of daily cartoon
</commit_message>
<xml_diff>
--- a/Articles/2024/6-SASS-Or-SCSS/7-Functions-And-Mixins/No Images 7 Functions and Mixins.docx
+++ b/Articles/2024/6-SASS-Or-SCSS/7-Functions-And-Mixins/No Images 7 Functions and Mixins.docx
@@ -66,7 +66,7 @@
           <w:r>
             <w:fldChar w:fldCharType="separate"/>
           </w:r>
-          <w:hyperlink w:anchor="_Toc163559085" w:history="1">
+          <w:hyperlink w:anchor="_Toc163797723" w:history="1">
             <w:r>
               <w:rPr>
                 <w:rStyle w:val="Hyperlink"/>
@@ -93,7 +93,7 @@
                 <w:noProof/>
                 <w:webHidden/>
               </w:rPr>
-              <w:instrText xml:space="preserve"> PAGEREF _Toc163559085 \h </w:instrText>
+              <w:instrText xml:space="preserve"> PAGEREF _Toc163797723 \h </w:instrText>
             </w:r>
             <w:r>
               <w:rPr>
@@ -135,7 +135,7 @@
               <w:noProof/>
             </w:rPr>
           </w:pPr>
-          <w:hyperlink w:anchor="_Toc163559086" w:history="1">
+          <w:hyperlink w:anchor="_Toc163797724" w:history="1">
             <w:r>
               <w:rPr>
                 <w:rStyle w:val="Hyperlink"/>
@@ -162,7 +162,7 @@
                 <w:noProof/>
                 <w:webHidden/>
               </w:rPr>
-              <w:instrText xml:space="preserve"> PAGEREF _Toc163559086 \h </w:instrText>
+              <w:instrText xml:space="preserve"> PAGEREF _Toc163797724 \h </w:instrText>
             </w:r>
             <w:r>
               <w:rPr>
@@ -204,7 +204,7 @@
               <w:noProof/>
             </w:rPr>
           </w:pPr>
-          <w:hyperlink w:anchor="_Toc163559087" w:history="1">
+          <w:hyperlink w:anchor="_Toc163797725" w:history="1">
             <w:r>
               <w:rPr>
                 <w:rStyle w:val="Hyperlink"/>
@@ -231,7 +231,7 @@
                 <w:noProof/>
                 <w:webHidden/>
               </w:rPr>
-              <w:instrText xml:space="preserve"> PAGEREF _Toc163559087 \h </w:instrText>
+              <w:instrText xml:space="preserve"> PAGEREF _Toc163797725 \h </w:instrText>
             </w:r>
             <w:r>
               <w:rPr>
@@ -251,7 +251,7 @@
                 <w:noProof/>
                 <w:webHidden/>
               </w:rPr>
-              <w:t>4</w:t>
+              <w:t>3</w:t>
             </w:r>
             <w:r>
               <w:rPr>
@@ -273,7 +273,7 @@
               <w:noProof/>
             </w:rPr>
           </w:pPr>
-          <w:hyperlink w:anchor="_Toc163559088" w:history="1">
+          <w:hyperlink w:anchor="_Toc163797726" w:history="1">
             <w:r>
               <w:rPr>
                 <w:rStyle w:val="Hyperlink"/>
@@ -300,7 +300,7 @@
                 <w:noProof/>
                 <w:webHidden/>
               </w:rPr>
-              <w:instrText xml:space="preserve"> PAGEREF _Toc163559088 \h </w:instrText>
+              <w:instrText xml:space="preserve"> PAGEREF _Toc163797726 \h </w:instrText>
             </w:r>
             <w:r>
               <w:rPr>
@@ -320,7 +320,7 @@
                 <w:noProof/>
                 <w:webHidden/>
               </w:rPr>
-              <w:t>5</w:t>
+              <w:t>3</w:t>
             </w:r>
             <w:r>
               <w:rPr>
@@ -342,7 +342,7 @@
               <w:noProof/>
             </w:rPr>
           </w:pPr>
-          <w:hyperlink w:anchor="_Toc163559089" w:history="1">
+          <w:hyperlink w:anchor="_Toc163797727" w:history="1">
             <w:r>
               <w:rPr>
                 <w:rStyle w:val="Hyperlink"/>
@@ -369,7 +369,7 @@
                 <w:noProof/>
                 <w:webHidden/>
               </w:rPr>
-              <w:instrText xml:space="preserve"> PAGEREF _Toc163559089 \h </w:instrText>
+              <w:instrText xml:space="preserve"> PAGEREF _Toc163797727 \h </w:instrText>
             </w:r>
             <w:r>
               <w:rPr>
@@ -389,7 +389,7 @@
                 <w:noProof/>
                 <w:webHidden/>
               </w:rPr>
-              <w:t>6</w:t>
+              <w:t>4</w:t>
             </w:r>
             <w:r>
               <w:rPr>
@@ -411,7 +411,7 @@
               <w:noProof/>
             </w:rPr>
           </w:pPr>
-          <w:hyperlink w:anchor="_Toc163559090" w:history="1">
+          <w:hyperlink w:anchor="_Toc163797728" w:history="1">
             <w:r>
               <w:rPr>
                 <w:rStyle w:val="Hyperlink"/>
@@ -438,7 +438,7 @@
                 <w:noProof/>
                 <w:webHidden/>
               </w:rPr>
-              <w:instrText xml:space="preserve"> PAGEREF _Toc163559090 \h </w:instrText>
+              <w:instrText xml:space="preserve"> PAGEREF _Toc163797728 \h </w:instrText>
             </w:r>
             <w:r>
               <w:rPr>
@@ -458,7 +458,7 @@
                 <w:noProof/>
                 <w:webHidden/>
               </w:rPr>
-              <w:t>8</w:t>
+              <w:t>5</w:t>
             </w:r>
             <w:r>
               <w:rPr>
@@ -480,7 +480,7 @@
               <w:noProof/>
             </w:rPr>
           </w:pPr>
-          <w:hyperlink w:anchor="_Toc163559091" w:history="1">
+          <w:hyperlink w:anchor="_Toc163797729" w:history="1">
             <w:r>
               <w:rPr>
                 <w:rStyle w:val="Hyperlink"/>
@@ -507,7 +507,7 @@
                 <w:noProof/>
                 <w:webHidden/>
               </w:rPr>
-              <w:instrText xml:space="preserve"> PAGEREF _Toc163559091 \h </w:instrText>
+              <w:instrText xml:space="preserve"> PAGEREF _Toc163797729 \h </w:instrText>
             </w:r>
             <w:r>
               <w:rPr>
@@ -527,7 +527,7 @@
                 <w:noProof/>
                 <w:webHidden/>
               </w:rPr>
-              <w:t>8</w:t>
+              <w:t>6</w:t>
             </w:r>
             <w:r>
               <w:rPr>
@@ -549,7 +549,7 @@
               <w:noProof/>
             </w:rPr>
           </w:pPr>
-          <w:hyperlink w:anchor="_Toc163559092" w:history="1">
+          <w:hyperlink w:anchor="_Toc163797730" w:history="1">
             <w:r>
               <w:rPr>
                 <w:rStyle w:val="Hyperlink"/>
@@ -576,7 +576,7 @@
                 <w:noProof/>
                 <w:webHidden/>
               </w:rPr>
-              <w:instrText xml:space="preserve"> PAGEREF _Toc163559092 \h </w:instrText>
+              <w:instrText xml:space="preserve"> PAGEREF _Toc163797730 \h </w:instrText>
             </w:r>
             <w:r>
               <w:rPr>
@@ -596,7 +596,7 @@
                 <w:noProof/>
                 <w:webHidden/>
               </w:rPr>
-              <w:t>11</w:t>
+              <w:t>7</w:t>
             </w:r>
             <w:r>
               <w:rPr>
@@ -618,7 +618,7 @@
               <w:noProof/>
             </w:rPr>
           </w:pPr>
-          <w:hyperlink w:anchor="_Toc163559093" w:history="1">
+          <w:hyperlink w:anchor="_Toc163797731" w:history="1">
             <w:r>
               <w:rPr>
                 <w:rStyle w:val="Hyperlink"/>
@@ -645,7 +645,7 @@
                 <w:noProof/>
                 <w:webHidden/>
               </w:rPr>
-              <w:instrText xml:space="preserve"> PAGEREF _Toc163559093 \h </w:instrText>
+              <w:instrText xml:space="preserve"> PAGEREF _Toc163797731 \h </w:instrText>
             </w:r>
             <w:r>
               <w:rPr>
@@ -665,7 +665,7 @@
                 <w:noProof/>
                 <w:webHidden/>
               </w:rPr>
-              <w:t>13</w:t>
+              <w:t>8</w:t>
             </w:r>
             <w:r>
               <w:rPr>
@@ -687,7 +687,7 @@
               <w:noProof/>
             </w:rPr>
           </w:pPr>
-          <w:hyperlink w:anchor="_Toc163559094" w:history="1">
+          <w:hyperlink w:anchor="_Toc163797732" w:history="1">
             <w:r>
               <w:rPr>
                 <w:rStyle w:val="Hyperlink"/>
@@ -714,7 +714,7 @@
                 <w:noProof/>
                 <w:webHidden/>
               </w:rPr>
-              <w:instrText xml:space="preserve"> PAGEREF _Toc163559094 \h </w:instrText>
+              <w:instrText xml:space="preserve"> PAGEREF _Toc163797732 \h </w:instrText>
             </w:r>
             <w:r>
               <w:rPr>
@@ -734,7 +734,7 @@
                 <w:noProof/>
                 <w:webHidden/>
               </w:rPr>
-              <w:t>15</w:t>
+              <w:t>9</w:t>
             </w:r>
             <w:r>
               <w:rPr>
@@ -756,7 +756,7 @@
               <w:noProof/>
             </w:rPr>
           </w:pPr>
-          <w:hyperlink w:anchor="_Toc163559095" w:history="1">
+          <w:hyperlink w:anchor="_Toc163797733" w:history="1">
             <w:r>
               <w:rPr>
                 <w:rStyle w:val="Hyperlink"/>
@@ -783,7 +783,7 @@
                 <w:noProof/>
                 <w:webHidden/>
               </w:rPr>
-              <w:instrText xml:space="preserve"> PAGEREF _Toc163559095 \h </w:instrText>
+              <w:instrText xml:space="preserve"> PAGEREF _Toc163797733 \h </w:instrText>
             </w:r>
             <w:r>
               <w:rPr>
@@ -803,7 +803,7 @@
                 <w:noProof/>
                 <w:webHidden/>
               </w:rPr>
-              <w:t>16</w:t>
+              <w:t>9</w:t>
             </w:r>
             <w:r>
               <w:rPr>
@@ -855,7 +855,7 @@
       <w:pPr>
         <w:pStyle w:val="Heading1"/>
       </w:pPr>
-      <w:bookmarkStart w:id="0" w:name="_Toc163559085"/>
+      <w:bookmarkStart w:id="0" w:name="_Toc163797723"/>
       <w:r>
         <w:t>What is a Variable?</w:t>
       </w:r>
@@ -1028,7 +1028,7 @@
       <w:pPr>
         <w:pStyle w:val="Heading1"/>
       </w:pPr>
-      <w:bookmarkStart w:id="1" w:name="_Toc163559086"/>
+      <w:bookmarkStart w:id="1" w:name="_Toc163797724"/>
       <w:r>
         <w:t>Return or to not Return that is the question</w:t>
       </w:r>
@@ -1330,7 +1330,7 @@
       <w:pPr>
         <w:pStyle w:val="Heading1"/>
       </w:pPr>
-      <w:bookmarkStart w:id="2" w:name="_Toc163559087"/>
+      <w:bookmarkStart w:id="2" w:name="_Toc163797725"/>
       <w:r>
         <w:t>What is an Argument?</w:t>
       </w:r>
@@ -1625,7 +1625,7 @@
       <w:pPr>
         <w:pStyle w:val="Heading1"/>
       </w:pPr>
-      <w:bookmarkStart w:id="4" w:name="_Toc163559088"/>
+      <w:bookmarkStart w:id="4" w:name="_Toc163797726"/>
       <w:r>
         <w:t>Seeing an argument in action</w:t>
       </w:r>
@@ -1836,7 +1836,7 @@
       <w:pPr>
         <w:pStyle w:val="Heading1"/>
       </w:pPr>
-      <w:bookmarkStart w:id="5" w:name="_Toc163559089"/>
+      <w:bookmarkStart w:id="5" w:name="_Toc163797727"/>
       <w:r>
         <w:t>What is a Function?</w:t>
       </w:r>
@@ -2106,7 +2106,7 @@
       <w:pPr>
         <w:pStyle w:val="Heading1"/>
       </w:pPr>
-      <w:bookmarkStart w:id="6" w:name="_Toc163559090"/>
+      <w:bookmarkStart w:id="6" w:name="_Toc163797728"/>
       <w:r>
         <w:t>What is map-get?</w:t>
       </w:r>
@@ -2262,7 +2262,7 @@
       <w:pPr>
         <w:pStyle w:val="Heading1"/>
       </w:pPr>
-      <w:bookmarkStart w:id="7" w:name="_Toc163559091"/>
+      <w:bookmarkStart w:id="7" w:name="_Toc163797729"/>
       <w:r>
         <w:t>Creating your first SCSS function</w:t>
       </w:r>
@@ -2603,7 +2603,7 @@
       <w:pPr>
         <w:pStyle w:val="Heading1"/>
       </w:pPr>
-      <w:bookmarkStart w:id="8" w:name="_Toc163559092"/>
+      <w:bookmarkStart w:id="8" w:name="_Toc163797730"/>
       <w:r>
         <w:t>Mix-ins</w:t>
       </w:r>
@@ -2912,7 +2912,7 @@
       <w:pPr>
         <w:pStyle w:val="Heading1"/>
       </w:pPr>
-      <w:bookmarkStart w:id="9" w:name="_Toc163559093"/>
+      <w:bookmarkStart w:id="9" w:name="_Toc163797731"/>
       <w:r>
         <w:t>Creating a Mix-In</w:t>
       </w:r>
@@ -3030,7 +3030,7 @@
       <w:r>
         <w:t xml:space="preserve"> </w:t>
       </w:r>
-      <w:bookmarkStart w:id="10" w:name="_Toc163559094"/>
+      <w:bookmarkStart w:id="10" w:name="_Toc163797732"/>
       <w:r>
         <w:t>How to include the mixin in your CSS rule</w:t>
       </w:r>
@@ -3151,7 +3151,7 @@
       <w:pPr>
         <w:pStyle w:val="Heading1"/>
       </w:pPr>
-      <w:bookmarkStart w:id="11" w:name="_Toc163559095"/>
+      <w:bookmarkStart w:id="11" w:name="_Toc163797733"/>
       <w:r>
         <w:t>Mixins Arguments</w:t>
       </w:r>

</xml_diff>